<commit_message>
agregar la tabla de linked list
</commit_message>
<xml_diff>
--- a/Docs/Observaciones-Lab 4.docx
+++ b/Docs/Observaciones-Lab 4.docx
@@ -1415,7 +1415,7 @@
       </w:tr>
       <w:tr>
         <w:trPr>
-          <w:trHeight w:val="37" w:hRule="atLeast"/>
+          <w:trHeight w:val="205" w:hRule="atLeast"/>
         </w:trPr>
         <w:tc>
           <w:tcPr>
@@ -1491,7 +1491,7 @@
                 <w:rFonts w:eastAsia="Times New Roman" w:cs="Calibri" w:ascii="Dax-Regular" w:hAnsi="Dax-Regular"/>
                 <w:color w:val="000000"/>
               </w:rPr>
-              <w:t>424</w:t>
+              <w:t>16448</w:t>
             </w:r>
           </w:p>
         </w:tc>
@@ -1517,7 +1517,7 @@
                 <w:rFonts w:eastAsia="Times New Roman" w:cs="Calibri" w:ascii="Dax-Regular" w:hAnsi="Dax-Regular"/>
                 <w:color w:val="000000"/>
               </w:rPr>
-              <w:t>760</w:t>
+              <w:t>26063</w:t>
             </w:r>
           </w:p>
         </w:tc>
@@ -1543,7 +1543,7 @@
                 <w:rFonts w:eastAsia="Times New Roman" w:cs="Calibri" w:ascii="Dax-Regular" w:hAnsi="Dax-Regular"/>
                 <w:color w:val="000000"/>
               </w:rPr>
-              <w:t>211</w:t>
+              <w:t>6466</w:t>
             </w:r>
           </w:p>
         </w:tc>
@@ -1569,14 +1569,14 @@
                 <w:rFonts w:eastAsia="Times New Roman" w:cs="Calibri" w:ascii="Dax-Regular" w:hAnsi="Dax-Regular"/>
                 <w:color w:val="000000"/>
               </w:rPr>
-              <w:t>16</w:t>
+              <w:t>84</w:t>
             </w:r>
           </w:p>
         </w:tc>
       </w:tr>
       <w:tr>
         <w:trPr>
-          <w:trHeight w:val="47" w:hRule="atLeast"/>
+          <w:trHeight w:val="306" w:hRule="atLeast"/>
         </w:trPr>
         <w:tc>
           <w:tcPr>
@@ -1658,7 +1658,7 @@
                 <w:rFonts w:eastAsia="Times New Roman" w:cs="Calibri" w:ascii="Dax-Regular" w:hAnsi="Dax-Regular"/>
                 <w:color w:val="000000"/>
               </w:rPr>
-              <w:t>114174</w:t>
+              <w:t>200horas aprox</w:t>
             </w:r>
           </w:p>
         </w:tc>
@@ -1686,7 +1686,7 @@
                 <w:rFonts w:eastAsia="Times New Roman" w:cs="Calibri" w:ascii="Dax-Regular" w:hAnsi="Dax-Regular"/>
                 <w:color w:val="000000"/>
               </w:rPr>
-              <w:t>222513</w:t>
+              <w:t>250 horas aprox</w:t>
             </w:r>
           </w:p>
         </w:tc>
@@ -1714,7 +1714,7 @@
                 <w:rFonts w:eastAsia="Times New Roman" w:cs="Calibri" w:ascii="Dax-Regular" w:hAnsi="Dax-Regular"/>
                 <w:color w:val="000000"/>
               </w:rPr>
-              <w:t>8522</w:t>
+              <w:t>Mas de una hora</w:t>
             </w:r>
           </w:p>
         </w:tc>
@@ -1742,7 +1742,7 @@
                 <w:rFonts w:eastAsia="Times New Roman" w:cs="Calibri" w:ascii="Dax-Regular" w:hAnsi="Dax-Regular"/>
                 <w:color w:val="000000"/>
               </w:rPr>
-              <w:t>360</w:t>
+              <w:t>25745</w:t>
             </w:r>
           </w:p>
         </w:tc>

</xml_diff>